<commit_message>
Update Simpsons Image Detection - Abstract.docx
</commit_message>
<xml_diff>
--- a/Simpsons Image Detection - Abstract.docx
+++ b/Simpsons Image Detection - Abstract.docx
@@ -147,8 +147,6 @@
         </w:rPr>
         <w:t>Abstract</w:t>
       </w:r>
-      <w:bookmarkStart w:id="0" w:name="_GoBack"/>
-      <w:bookmarkEnd w:id="0"/>
     </w:p>
     <w:p>
       <w:pPr>
@@ -215,6 +213,7 @@
           <w:szCs w:val="36"/>
         </w:rPr>
       </w:pPr>
+      <w:proofErr w:type="spellStart"/>
       <w:r>
         <w:rPr>
           <w:rFonts w:ascii="Times New Roman" w:eastAsia="Times New Roman" w:hAnsi="Times New Roman" w:cs="Times New Roman"/>
@@ -222,8 +221,29 @@
           <w:sz w:val="36"/>
           <w:szCs w:val="36"/>
         </w:rPr>
-        <w:t>Yinchen Niu</w:t>
+        <w:t>Yinchen</w:t>
       </w:r>
+      <w:proofErr w:type="spellEnd"/>
+      <w:r>
+        <w:rPr>
+          <w:rFonts w:ascii="Times New Roman" w:eastAsia="Times New Roman" w:hAnsi="Times New Roman" w:cs="Times New Roman"/>
+          <w:bCs/>
+          <w:sz w:val="36"/>
+          <w:szCs w:val="36"/>
+        </w:rPr>
+        <w:t xml:space="preserve"> </w:t>
+      </w:r>
+      <w:proofErr w:type="spellStart"/>
+      <w:r>
+        <w:rPr>
+          <w:rFonts w:ascii="Times New Roman" w:eastAsia="Times New Roman" w:hAnsi="Times New Roman" w:cs="Times New Roman"/>
+          <w:bCs/>
+          <w:sz w:val="36"/>
+          <w:szCs w:val="36"/>
+        </w:rPr>
+        <w:t>Niu</w:t>
+      </w:r>
+      <w:proofErr w:type="spellEnd"/>
     </w:p>
     <w:p>
       <w:pPr>
@@ -236,6 +256,7 @@
           <w:szCs w:val="36"/>
         </w:rPr>
       </w:pPr>
+      <w:proofErr w:type="spellStart"/>
       <w:r>
         <w:rPr>
           <w:rFonts w:ascii="Times New Roman" w:eastAsia="Times New Roman" w:hAnsi="Times New Roman" w:cs="Times New Roman"/>
@@ -243,7 +264,17 @@
           <w:sz w:val="36"/>
           <w:szCs w:val="36"/>
         </w:rPr>
-        <w:t xml:space="preserve">Zegang Liu </w:t>
+        <w:t>Zegang</w:t>
+      </w:r>
+      <w:proofErr w:type="spellEnd"/>
+      <w:r>
+        <w:rPr>
+          <w:rFonts w:ascii="Times New Roman" w:eastAsia="Times New Roman" w:hAnsi="Times New Roman" w:cs="Times New Roman"/>
+          <w:bCs/>
+          <w:sz w:val="36"/>
+          <w:szCs w:val="36"/>
+        </w:rPr>
+        <w:t xml:space="preserve"> Liu </w:t>
       </w:r>
     </w:p>
     <w:p>
@@ -296,7 +327,7 @@
           <w:szCs w:val="40"/>
         </w:rPr>
       </w:pPr>
-      <w:bookmarkStart w:id="1" w:name="_Toc14634996"/>
+      <w:bookmarkStart w:id="0" w:name="_Toc14634996"/>
       <w:r>
         <w:rPr>
           <w:rFonts w:ascii="Times New Roman" w:hAnsi="Times New Roman" w:cs="Times New Roman"/>
@@ -309,1626 +340,113 @@
         <w:lastRenderedPageBreak/>
         <w:t>Abstract</w:t>
       </w:r>
-      <w:bookmarkEnd w:id="1"/>
+      <w:bookmarkEnd w:id="0"/>
     </w:p>
     <w:p>
       <w:pPr>
+        <w:pStyle w:val="NormalWeb"/>
         <w:rPr>
-          <w:ins w:id="2" w:author="mprasad4" w:date="2019-07-21T21:04:00Z"/>
-          <w:rFonts w:ascii="Times New Roman" w:hAnsi="Times New Roman" w:cs="Times New Roman"/>
-          <w:sz w:val="24"/>
-          <w:szCs w:val="24"/>
+          <w:color w:val="000000"/>
+          <w:sz w:val="27"/>
+          <w:szCs w:val="27"/>
         </w:rPr>
       </w:pPr>
       <w:r>
         <w:rPr>
-          <w:rFonts w:ascii="Times New Roman" w:hAnsi="Times New Roman" w:cs="Times New Roman"/>
-          <w:sz w:val="24"/>
-          <w:szCs w:val="24"/>
+          <w:color w:val="000000"/>
+          <w:sz w:val="27"/>
+          <w:szCs w:val="27"/>
         </w:rPr>
-        <w:t xml:space="preserve">Object detection and image </w:t>
+        <w:t>Object detection and image classification are at the forefront of computer vision technologies found throughout society today. Recent advancements in facial-detection-based surveillance in the security industry, pedestrian and sign detection in self-driving cars, and automated valuation of properties are all applications of this cutting-edge technology.</w:t>
       </w:r>
-      <w:del w:id="3" w:author="mprasad4" w:date="2019-07-21T20:56:00Z">
-        <w:r>
-          <w:rPr>
-            <w:rFonts w:ascii="Times New Roman" w:hAnsi="Times New Roman" w:cs="Times New Roman"/>
-            <w:sz w:val="24"/>
-            <w:szCs w:val="24"/>
-          </w:rPr>
-          <w:delText xml:space="preserve">analytics </w:delText>
-        </w:r>
-      </w:del>
-      <w:ins w:id="4" w:author="mprasad4" w:date="2019-07-21T20:56:00Z">
-        <w:r>
-          <w:rPr>
-            <w:rFonts w:ascii="Times New Roman" w:hAnsi="Times New Roman" w:cs="Times New Roman"/>
-            <w:sz w:val="24"/>
-            <w:szCs w:val="24"/>
-          </w:rPr>
-          <w:t>classification</w:t>
-        </w:r>
-        <w:r>
-          <w:rPr>
-            <w:rFonts w:ascii="Times New Roman" w:hAnsi="Times New Roman" w:cs="Times New Roman"/>
-            <w:sz w:val="24"/>
-            <w:szCs w:val="24"/>
-          </w:rPr>
-          <w:t xml:space="preserve"> </w:t>
-        </w:r>
-      </w:ins>
+    </w:p>
+    <w:p>
+      <w:pPr>
+        <w:pStyle w:val="NormalWeb"/>
+        <w:rPr>
+          <w:color w:val="000000"/>
+          <w:sz w:val="27"/>
+          <w:szCs w:val="27"/>
+        </w:rPr>
+      </w:pPr>
       <w:r>
         <w:rPr>
-          <w:rFonts w:ascii="Times New Roman" w:hAnsi="Times New Roman" w:cs="Times New Roman"/>
-          <w:sz w:val="24"/>
-          <w:szCs w:val="24"/>
+          <w:color w:val="000000"/>
+          <w:sz w:val="27"/>
+          <w:szCs w:val="27"/>
         </w:rPr>
-        <w:t xml:space="preserve">are at the forefront of computer vision </w:t>
-      </w:r>
-      <w:ins w:id="5" w:author="mprasad4" w:date="2019-07-21T21:05:00Z">
-        <w:r>
-          <w:rPr>
-            <w:rFonts w:ascii="Times New Roman" w:hAnsi="Times New Roman" w:cs="Times New Roman"/>
-            <w:sz w:val="24"/>
-            <w:szCs w:val="24"/>
-          </w:rPr>
-          <w:t xml:space="preserve">technologies </w:t>
-        </w:r>
-      </w:ins>
-      <w:del w:id="6" w:author="mprasad4" w:date="2019-07-21T21:05:00Z">
-        <w:r>
-          <w:rPr>
-            <w:rFonts w:ascii="Times New Roman" w:hAnsi="Times New Roman" w:cs="Times New Roman"/>
-            <w:sz w:val="24"/>
-            <w:szCs w:val="24"/>
-          </w:rPr>
-          <w:delText>and cutting-edge technology,</w:delText>
-        </w:r>
-      </w:del>
-      <w:r>
-        <w:rPr>
-          <w:rFonts w:ascii="Times New Roman" w:hAnsi="Times New Roman" w:cs="Times New Roman"/>
-          <w:sz w:val="24"/>
-          <w:szCs w:val="24"/>
-        </w:rPr>
-        <w:t xml:space="preserve"> </w:t>
-      </w:r>
-      <w:ins w:id="7" w:author="mprasad4" w:date="2019-07-21T20:58:00Z">
-        <w:r>
-          <w:rPr>
-            <w:rFonts w:ascii="Times New Roman" w:hAnsi="Times New Roman" w:cs="Times New Roman"/>
-            <w:sz w:val="24"/>
-            <w:szCs w:val="24"/>
-          </w:rPr>
-          <w:t xml:space="preserve">with varied applications </w:t>
-        </w:r>
-      </w:ins>
-      <w:ins w:id="8" w:author="mprasad4" w:date="2019-07-21T20:59:00Z">
-        <w:r>
-          <w:rPr>
-            <w:rFonts w:ascii="Times New Roman" w:hAnsi="Times New Roman" w:cs="Times New Roman"/>
-            <w:sz w:val="24"/>
-            <w:szCs w:val="24"/>
-          </w:rPr>
-          <w:t xml:space="preserve">in Society today.  Recent </w:t>
-        </w:r>
-      </w:ins>
-      <w:ins w:id="9" w:author="mprasad4" w:date="2019-07-21T21:00:00Z">
-        <w:r>
-          <w:rPr>
-            <w:rFonts w:ascii="Times New Roman" w:hAnsi="Times New Roman" w:cs="Times New Roman"/>
-            <w:sz w:val="24"/>
-            <w:szCs w:val="24"/>
-          </w:rPr>
-          <w:t>advancements</w:t>
-        </w:r>
-      </w:ins>
-      <w:ins w:id="10" w:author="mprasad4" w:date="2019-07-21T20:59:00Z">
-        <w:r>
-          <w:rPr>
-            <w:rFonts w:ascii="Times New Roman" w:hAnsi="Times New Roman" w:cs="Times New Roman"/>
-            <w:sz w:val="24"/>
-            <w:szCs w:val="24"/>
-          </w:rPr>
-          <w:t xml:space="preserve"> in </w:t>
-        </w:r>
-      </w:ins>
-      <w:ins w:id="11" w:author="mprasad4" w:date="2019-07-21T21:00:00Z">
-        <w:r>
-          <w:rPr>
-            <w:rFonts w:ascii="Times New Roman" w:hAnsi="Times New Roman" w:cs="Times New Roman"/>
-            <w:sz w:val="24"/>
-            <w:szCs w:val="24"/>
-          </w:rPr>
-          <w:t xml:space="preserve">facial </w:t>
-        </w:r>
-      </w:ins>
-      <w:ins w:id="12" w:author="mprasad4" w:date="2019-07-21T21:05:00Z">
-        <w:r>
-          <w:rPr>
-            <w:rFonts w:ascii="Times New Roman" w:hAnsi="Times New Roman" w:cs="Times New Roman"/>
-            <w:sz w:val="24"/>
-            <w:szCs w:val="24"/>
-          </w:rPr>
-          <w:t>detection based</w:t>
-        </w:r>
-      </w:ins>
-      <w:ins w:id="13" w:author="mprasad4" w:date="2019-07-21T21:01:00Z">
-        <w:r>
-          <w:rPr>
-            <w:rFonts w:ascii="Times New Roman" w:hAnsi="Times New Roman" w:cs="Times New Roman"/>
-            <w:sz w:val="24"/>
-            <w:szCs w:val="24"/>
-          </w:rPr>
-          <w:t xml:space="preserve"> </w:t>
-        </w:r>
-      </w:ins>
-      <w:ins w:id="14" w:author="mprasad4" w:date="2019-07-21T20:59:00Z">
-        <w:r>
-          <w:rPr>
-            <w:rFonts w:ascii="Times New Roman" w:hAnsi="Times New Roman" w:cs="Times New Roman"/>
-            <w:sz w:val="24"/>
-            <w:szCs w:val="24"/>
-          </w:rPr>
-          <w:t>surveillance in the Security industry</w:t>
-        </w:r>
-      </w:ins>
-      <w:ins w:id="15" w:author="mprasad4" w:date="2019-07-21T21:00:00Z">
-        <w:r>
-          <w:rPr>
-            <w:rFonts w:ascii="Times New Roman" w:hAnsi="Times New Roman" w:cs="Times New Roman"/>
-            <w:sz w:val="24"/>
-            <w:szCs w:val="24"/>
-          </w:rPr>
-          <w:t>, pedestrian</w:t>
-        </w:r>
-      </w:ins>
-      <w:ins w:id="16" w:author="mprasad4" w:date="2019-07-21T21:01:00Z">
-        <w:r>
-          <w:rPr>
-            <w:rFonts w:ascii="Times New Roman" w:hAnsi="Times New Roman" w:cs="Times New Roman"/>
-            <w:sz w:val="24"/>
-            <w:szCs w:val="24"/>
-          </w:rPr>
-          <w:t>/object</w:t>
-        </w:r>
-      </w:ins>
-      <w:ins w:id="17" w:author="mprasad4" w:date="2019-07-21T21:00:00Z">
-        <w:r>
-          <w:rPr>
-            <w:rFonts w:ascii="Times New Roman" w:hAnsi="Times New Roman" w:cs="Times New Roman"/>
-            <w:sz w:val="24"/>
-            <w:szCs w:val="24"/>
-          </w:rPr>
-          <w:t xml:space="preserve"> detection in self-driving cars</w:t>
-        </w:r>
-      </w:ins>
-      <w:ins w:id="18" w:author="mprasad4" w:date="2019-07-23T17:25:00Z">
-        <w:r>
-          <w:rPr>
-            <w:rFonts w:ascii="Times New Roman" w:hAnsi="Times New Roman" w:cs="Times New Roman"/>
-            <w:sz w:val="24"/>
-            <w:szCs w:val="24"/>
-          </w:rPr>
-          <w:t xml:space="preserve"> built by the Automobile industry</w:t>
-        </w:r>
-      </w:ins>
-      <w:ins w:id="19" w:author="mprasad4" w:date="2019-07-21T21:00:00Z">
-        <w:r>
-          <w:rPr>
-            <w:rFonts w:ascii="Times New Roman" w:hAnsi="Times New Roman" w:cs="Times New Roman"/>
-            <w:sz w:val="24"/>
-            <w:szCs w:val="24"/>
-          </w:rPr>
-          <w:t>,</w:t>
-        </w:r>
-      </w:ins>
-      <w:ins w:id="20" w:author="mprasad4" w:date="2019-07-21T21:02:00Z">
-        <w:r>
-          <w:rPr>
-            <w:rFonts w:ascii="Times New Roman" w:hAnsi="Times New Roman" w:cs="Times New Roman"/>
-            <w:sz w:val="24"/>
-            <w:szCs w:val="24"/>
-          </w:rPr>
-          <w:t xml:space="preserve"> automated </w:t>
-        </w:r>
-      </w:ins>
-      <w:ins w:id="21" w:author="mprasad4" w:date="2019-07-21T21:03:00Z">
-        <w:r>
-          <w:rPr>
-            <w:rFonts w:ascii="Times New Roman" w:hAnsi="Times New Roman" w:cs="Times New Roman"/>
-            <w:sz w:val="24"/>
-            <w:szCs w:val="24"/>
-          </w:rPr>
-          <w:t xml:space="preserve">valuation of </w:t>
-        </w:r>
-        <w:r>
-          <w:rPr>
-            <w:rFonts w:ascii="Times New Roman" w:hAnsi="Times New Roman" w:cs="Times New Roman"/>
-            <w:sz w:val="24"/>
-            <w:szCs w:val="24"/>
-          </w:rPr>
-          <w:t xml:space="preserve">properties </w:t>
-        </w:r>
-      </w:ins>
-      <w:ins w:id="22" w:author="mprasad4" w:date="2019-07-23T17:25:00Z">
-        <w:r>
-          <w:rPr>
-            <w:rFonts w:ascii="Times New Roman" w:hAnsi="Times New Roman" w:cs="Times New Roman"/>
-            <w:sz w:val="24"/>
-            <w:szCs w:val="24"/>
-          </w:rPr>
-          <w:t>in the Real Estate industry</w:t>
-        </w:r>
-      </w:ins>
-      <w:ins w:id="23" w:author="mprasad4" w:date="2019-07-21T21:04:00Z">
-        <w:r>
-          <w:rPr>
-            <w:rFonts w:ascii="Times New Roman" w:hAnsi="Times New Roman" w:cs="Times New Roman"/>
-            <w:sz w:val="24"/>
-            <w:szCs w:val="24"/>
-          </w:rPr>
-          <w:t xml:space="preserve">, are </w:t>
-        </w:r>
-      </w:ins>
-      <w:ins w:id="24" w:author="mprasad4" w:date="2019-07-21T21:06:00Z">
-        <w:r>
-          <w:rPr>
-            <w:rFonts w:ascii="Times New Roman" w:hAnsi="Times New Roman" w:cs="Times New Roman"/>
-            <w:sz w:val="24"/>
-            <w:szCs w:val="24"/>
-          </w:rPr>
-          <w:t xml:space="preserve">just </w:t>
-        </w:r>
-      </w:ins>
-      <w:ins w:id="25" w:author="mprasad4" w:date="2019-07-21T21:04:00Z">
-        <w:r>
-          <w:rPr>
-            <w:rFonts w:ascii="Times New Roman" w:hAnsi="Times New Roman" w:cs="Times New Roman"/>
-            <w:sz w:val="24"/>
-            <w:szCs w:val="24"/>
-          </w:rPr>
-          <w:t>some examples of the varied types of applications for this</w:t>
-        </w:r>
-      </w:ins>
-      <w:ins w:id="26" w:author="mprasad4" w:date="2019-07-21T21:06:00Z">
-        <w:r>
-          <w:rPr>
-            <w:rFonts w:ascii="Times New Roman" w:hAnsi="Times New Roman" w:cs="Times New Roman"/>
-            <w:sz w:val="24"/>
-            <w:szCs w:val="24"/>
-          </w:rPr>
-          <w:t xml:space="preserve"> cutting edge</w:t>
-        </w:r>
-      </w:ins>
-      <w:ins w:id="27" w:author="mprasad4" w:date="2019-07-21T21:04:00Z">
-        <w:r>
-          <w:rPr>
-            <w:rFonts w:ascii="Times New Roman" w:hAnsi="Times New Roman" w:cs="Times New Roman"/>
-            <w:sz w:val="24"/>
-            <w:szCs w:val="24"/>
-          </w:rPr>
-          <w:t xml:space="preserve"> technology.  </w:t>
-        </w:r>
-      </w:ins>
-    </w:p>
-    <w:p>
-      <w:pPr>
-        <w:rPr>
-          <w:ins w:id="28" w:author="mprasad4" w:date="2019-07-21T21:17:00Z"/>
-          <w:rFonts w:ascii="Times New Roman" w:hAnsi="Times New Roman" w:cs="Times New Roman"/>
-          <w:sz w:val="24"/>
-          <w:szCs w:val="24"/>
-        </w:rPr>
-      </w:pPr>
-      <w:del w:id="29" w:author="mprasad4" w:date="2019-07-21T21:06:00Z">
-        <w:r>
-          <w:rPr>
-            <w:rFonts w:ascii="Times New Roman" w:hAnsi="Times New Roman" w:cs="Times New Roman"/>
-            <w:sz w:val="24"/>
-            <w:szCs w:val="24"/>
-          </w:rPr>
-          <w:delText xml:space="preserve">achieving ever-growing importance </w:delText>
-        </w:r>
-      </w:del>
-      <w:del w:id="30" w:author="mprasad4" w:date="2019-07-21T20:57:00Z">
-        <w:r>
-          <w:rPr>
-            <w:rFonts w:ascii="Times New Roman" w:hAnsi="Times New Roman" w:cs="Times New Roman"/>
-            <w:sz w:val="24"/>
-            <w:szCs w:val="24"/>
-          </w:rPr>
-          <w:delText>in adopting safety measures, automizing tasks, and catering to consumer needs throughout society</w:delText>
-        </w:r>
-      </w:del>
-      <w:del w:id="31" w:author="mprasad4" w:date="2019-07-21T21:06:00Z">
-        <w:r>
-          <w:rPr>
-            <w:rFonts w:ascii="Times New Roman" w:hAnsi="Times New Roman" w:cs="Times New Roman"/>
-            <w:sz w:val="24"/>
-            <w:szCs w:val="24"/>
-          </w:rPr>
-          <w:delText xml:space="preserve">. </w:delText>
-        </w:r>
-      </w:del>
-      <w:r>
-        <w:rPr>
-          <w:rFonts w:ascii="Times New Roman" w:hAnsi="Times New Roman" w:cs="Times New Roman"/>
-          <w:sz w:val="24"/>
-          <w:szCs w:val="24"/>
-        </w:rPr>
-        <w:t>Utilizing the popular</w:t>
-      </w:r>
-      <w:del w:id="32" w:author="mprasad4" w:date="2019-07-21T21:25:00Z">
-        <w:r>
-          <w:rPr>
-            <w:rFonts w:ascii="Times New Roman" w:hAnsi="Times New Roman" w:cs="Times New Roman"/>
-            <w:sz w:val="24"/>
-            <w:szCs w:val="24"/>
-          </w:rPr>
-          <w:delText>,</w:delText>
-        </w:r>
-      </w:del>
-      <w:r>
-        <w:rPr>
-          <w:rFonts w:ascii="Times New Roman" w:hAnsi="Times New Roman" w:cs="Times New Roman"/>
-          <w:sz w:val="24"/>
-          <w:szCs w:val="24"/>
-        </w:rPr>
-        <w:t xml:space="preserve"> 30-season show The Simpsons, this project </w:t>
-      </w:r>
-      <w:ins w:id="33" w:author="mprasad4" w:date="2019-07-21T21:22:00Z">
-        <w:r>
-          <w:rPr>
-            <w:rFonts w:ascii="Times New Roman" w:hAnsi="Times New Roman" w:cs="Times New Roman"/>
-            <w:sz w:val="24"/>
-            <w:szCs w:val="24"/>
-          </w:rPr>
-          <w:t>implements</w:t>
-        </w:r>
-      </w:ins>
-      <w:ins w:id="34" w:author="mprasad4" w:date="2019-07-21T21:07:00Z">
-        <w:r>
-          <w:rPr>
-            <w:rFonts w:ascii="Times New Roman" w:hAnsi="Times New Roman" w:cs="Times New Roman"/>
-            <w:sz w:val="24"/>
-            <w:szCs w:val="24"/>
-          </w:rPr>
-          <w:t xml:space="preserve"> object detection and image classification for characters from </w:t>
-        </w:r>
-      </w:ins>
-      <w:ins w:id="35" w:author="mprasad4" w:date="2019-07-21T21:19:00Z">
-        <w:r>
-          <w:rPr>
-            <w:rFonts w:ascii="Times New Roman" w:hAnsi="Times New Roman" w:cs="Times New Roman"/>
-            <w:sz w:val="24"/>
-            <w:szCs w:val="24"/>
-          </w:rPr>
-          <w:t>t</w:t>
-        </w:r>
-      </w:ins>
-      <w:ins w:id="36" w:author="mprasad4" w:date="2019-07-21T21:07:00Z">
-        <w:r>
-          <w:rPr>
-            <w:rFonts w:ascii="Times New Roman" w:hAnsi="Times New Roman" w:cs="Times New Roman"/>
-            <w:sz w:val="24"/>
-            <w:szCs w:val="24"/>
-          </w:rPr>
-          <w:t xml:space="preserve">he Simpsons series. Various </w:t>
-        </w:r>
-      </w:ins>
-      <w:ins w:id="37" w:author="mprasad4" w:date="2019-07-21T21:26:00Z">
-        <w:r>
-          <w:rPr>
-            <w:rFonts w:ascii="Times New Roman" w:hAnsi="Times New Roman" w:cs="Times New Roman"/>
-            <w:sz w:val="24"/>
-            <w:szCs w:val="24"/>
-          </w:rPr>
-          <w:t xml:space="preserve">Deep Learning </w:t>
-        </w:r>
-      </w:ins>
-      <w:ins w:id="38" w:author="mprasad4" w:date="2019-07-21T21:07:00Z">
-        <w:r>
-          <w:rPr>
-            <w:rFonts w:ascii="Times New Roman" w:hAnsi="Times New Roman" w:cs="Times New Roman"/>
-            <w:sz w:val="24"/>
-            <w:szCs w:val="24"/>
-          </w:rPr>
-          <w:t xml:space="preserve">architectures like </w:t>
-        </w:r>
-      </w:ins>
-      <w:del w:id="39" w:author="mprasad4" w:date="2019-07-21T21:07:00Z">
-        <w:r>
-          <w:rPr>
-            <w:rFonts w:ascii="Times New Roman" w:hAnsi="Times New Roman" w:cs="Times New Roman"/>
-            <w:sz w:val="24"/>
-            <w:szCs w:val="24"/>
-          </w:rPr>
-          <w:delText>first leverages a c</w:delText>
-        </w:r>
-      </w:del>
-      <w:ins w:id="40" w:author="mprasad4" w:date="2019-07-21T21:07:00Z">
-        <w:r>
-          <w:rPr>
-            <w:rFonts w:ascii="Times New Roman" w:hAnsi="Times New Roman" w:cs="Times New Roman"/>
-            <w:sz w:val="24"/>
-            <w:szCs w:val="24"/>
-          </w:rPr>
-          <w:t>C</w:t>
-        </w:r>
-      </w:ins>
-      <w:r>
-        <w:rPr>
-          <w:rFonts w:ascii="Times New Roman" w:hAnsi="Times New Roman" w:cs="Times New Roman"/>
-          <w:sz w:val="24"/>
-          <w:szCs w:val="24"/>
-        </w:rPr>
-        <w:t xml:space="preserve">onvolutional </w:t>
-      </w:r>
-      <w:ins w:id="41" w:author="mprasad4" w:date="2019-07-21T21:07:00Z">
-        <w:r>
-          <w:rPr>
-            <w:rFonts w:ascii="Times New Roman" w:hAnsi="Times New Roman" w:cs="Times New Roman"/>
-            <w:sz w:val="24"/>
-            <w:szCs w:val="24"/>
-          </w:rPr>
-          <w:t>N</w:t>
-        </w:r>
-      </w:ins>
-      <w:del w:id="42" w:author="mprasad4" w:date="2019-07-21T21:07:00Z">
-        <w:r>
-          <w:rPr>
-            <w:rFonts w:ascii="Times New Roman" w:hAnsi="Times New Roman" w:cs="Times New Roman"/>
-            <w:sz w:val="24"/>
-            <w:szCs w:val="24"/>
-          </w:rPr>
-          <w:delText>n</w:delText>
-        </w:r>
-      </w:del>
-      <w:r>
-        <w:rPr>
-          <w:rFonts w:ascii="Times New Roman" w:hAnsi="Times New Roman" w:cs="Times New Roman"/>
-          <w:sz w:val="24"/>
-          <w:szCs w:val="24"/>
-        </w:rPr>
-        <w:t xml:space="preserve">eural </w:t>
-      </w:r>
-      <w:ins w:id="43" w:author="mprasad4" w:date="2019-07-21T21:07:00Z">
-        <w:r>
-          <w:rPr>
-            <w:rFonts w:ascii="Times New Roman" w:hAnsi="Times New Roman" w:cs="Times New Roman"/>
-            <w:sz w:val="24"/>
-            <w:szCs w:val="24"/>
-          </w:rPr>
-          <w:t>N</w:t>
-        </w:r>
-      </w:ins>
-      <w:del w:id="44" w:author="mprasad4" w:date="2019-07-21T21:07:00Z">
-        <w:r>
-          <w:rPr>
-            <w:rFonts w:ascii="Times New Roman" w:hAnsi="Times New Roman" w:cs="Times New Roman"/>
-            <w:sz w:val="24"/>
-            <w:szCs w:val="24"/>
-          </w:rPr>
-          <w:delText>n</w:delText>
-        </w:r>
-      </w:del>
-      <w:r>
-        <w:rPr>
-          <w:rFonts w:ascii="Times New Roman" w:hAnsi="Times New Roman" w:cs="Times New Roman"/>
-          <w:sz w:val="24"/>
-          <w:szCs w:val="24"/>
-        </w:rPr>
-        <w:t xml:space="preserve">etwork (CNN), </w:t>
-      </w:r>
-      <w:del w:id="45" w:author="mprasad4" w:date="2019-07-21T21:10:00Z">
-        <w:r>
-          <w:rPr>
-            <w:rFonts w:ascii="Times New Roman" w:hAnsi="Times New Roman" w:cs="Times New Roman"/>
-            <w:sz w:val="24"/>
-            <w:szCs w:val="24"/>
-          </w:rPr>
-          <w:delText>a</w:delText>
-        </w:r>
-      </w:del>
-      <w:r>
-        <w:rPr>
-          <w:rFonts w:ascii="Times New Roman" w:hAnsi="Times New Roman" w:cs="Times New Roman"/>
-          <w:sz w:val="24"/>
-          <w:szCs w:val="24"/>
-        </w:rPr>
-        <w:t xml:space="preserve"> </w:t>
-      </w:r>
-      <w:ins w:id="46" w:author="mprasad4" w:date="2019-07-21T21:19:00Z">
-        <w:r>
-          <w:rPr>
-            <w:rFonts w:ascii="Times New Roman" w:eastAsia="Times New Roman" w:hAnsi="Times New Roman" w:cs="Times New Roman"/>
-            <w:color w:val="000000"/>
-            <w:sz w:val="24"/>
-            <w:szCs w:val="24"/>
-          </w:rPr>
-          <w:t>F</w:t>
-        </w:r>
-      </w:ins>
-      <w:del w:id="47" w:author="mprasad4" w:date="2019-07-21T21:10:00Z">
-        <w:r>
-          <w:rPr>
-            <w:rFonts w:ascii="Times New Roman" w:eastAsia="Times New Roman" w:hAnsi="Times New Roman" w:cs="Times New Roman"/>
-            <w:color w:val="000000"/>
-            <w:sz w:val="24"/>
-            <w:szCs w:val="24"/>
-          </w:rPr>
-          <w:delText>f</w:delText>
-        </w:r>
-      </w:del>
-      <w:r>
-        <w:rPr>
-          <w:rFonts w:ascii="Times New Roman" w:eastAsia="Times New Roman" w:hAnsi="Times New Roman" w:cs="Times New Roman"/>
-          <w:color w:val="000000"/>
-          <w:sz w:val="24"/>
-          <w:szCs w:val="24"/>
-        </w:rPr>
-        <w:t xml:space="preserve">aster </w:t>
-      </w:r>
-      <w:ins w:id="48" w:author="mprasad4" w:date="2019-07-21T21:10:00Z">
-        <w:r>
-          <w:rPr>
-            <w:rFonts w:ascii="Times New Roman" w:eastAsia="Times New Roman" w:hAnsi="Times New Roman" w:cs="Times New Roman"/>
-            <w:color w:val="000000"/>
-            <w:sz w:val="24"/>
-            <w:szCs w:val="24"/>
-          </w:rPr>
-          <w:t>R</w:t>
-        </w:r>
-      </w:ins>
-      <w:del w:id="49" w:author="mprasad4" w:date="2019-07-21T21:10:00Z">
-        <w:r>
-          <w:rPr>
-            <w:rFonts w:ascii="Times New Roman" w:eastAsia="Times New Roman" w:hAnsi="Times New Roman" w:cs="Times New Roman"/>
-            <w:color w:val="000000"/>
-            <w:sz w:val="24"/>
-            <w:szCs w:val="24"/>
-          </w:rPr>
-          <w:delText>r</w:delText>
-        </w:r>
-      </w:del>
-      <w:r>
-        <w:rPr>
-          <w:rFonts w:ascii="Times New Roman" w:eastAsia="Times New Roman" w:hAnsi="Times New Roman" w:cs="Times New Roman"/>
-          <w:color w:val="000000"/>
-          <w:sz w:val="24"/>
-          <w:szCs w:val="24"/>
-        </w:rPr>
-        <w:t xml:space="preserve">egion-based </w:t>
-      </w:r>
-      <w:ins w:id="50" w:author="mprasad4" w:date="2019-07-21T21:10:00Z">
-        <w:r>
-          <w:rPr>
-            <w:rFonts w:ascii="Times New Roman" w:eastAsia="Times New Roman" w:hAnsi="Times New Roman" w:cs="Times New Roman"/>
-            <w:color w:val="000000"/>
-            <w:sz w:val="24"/>
-            <w:szCs w:val="24"/>
-          </w:rPr>
-          <w:t>C</w:t>
-        </w:r>
-      </w:ins>
-      <w:del w:id="51" w:author="mprasad4" w:date="2019-07-21T21:10:00Z">
-        <w:r>
-          <w:rPr>
-            <w:rFonts w:ascii="Times New Roman" w:eastAsia="Times New Roman" w:hAnsi="Times New Roman" w:cs="Times New Roman"/>
-            <w:color w:val="000000"/>
-            <w:sz w:val="24"/>
-            <w:szCs w:val="24"/>
-          </w:rPr>
-          <w:delText>c</w:delText>
-        </w:r>
-      </w:del>
-      <w:r>
-        <w:rPr>
-          <w:rFonts w:ascii="Times New Roman" w:eastAsia="Times New Roman" w:hAnsi="Times New Roman" w:cs="Times New Roman"/>
-          <w:color w:val="000000"/>
-          <w:sz w:val="24"/>
-          <w:szCs w:val="24"/>
-        </w:rPr>
-        <w:t xml:space="preserve">onvolutional </w:t>
-      </w:r>
-      <w:ins w:id="52" w:author="mprasad4" w:date="2019-07-21T21:10:00Z">
-        <w:r>
-          <w:rPr>
-            <w:rFonts w:ascii="Times New Roman" w:eastAsia="Times New Roman" w:hAnsi="Times New Roman" w:cs="Times New Roman"/>
-            <w:color w:val="000000"/>
-            <w:sz w:val="24"/>
-            <w:szCs w:val="24"/>
-          </w:rPr>
-          <w:t>N</w:t>
-        </w:r>
-      </w:ins>
-      <w:del w:id="53" w:author="mprasad4" w:date="2019-07-21T21:10:00Z">
-        <w:r>
-          <w:rPr>
-            <w:rFonts w:ascii="Times New Roman" w:eastAsia="Times New Roman" w:hAnsi="Times New Roman" w:cs="Times New Roman"/>
-            <w:color w:val="000000"/>
-            <w:sz w:val="24"/>
-            <w:szCs w:val="24"/>
-          </w:rPr>
-          <w:delText>n</w:delText>
-        </w:r>
-      </w:del>
-      <w:r>
-        <w:rPr>
-          <w:rFonts w:ascii="Times New Roman" w:eastAsia="Times New Roman" w:hAnsi="Times New Roman" w:cs="Times New Roman"/>
-          <w:color w:val="000000"/>
-          <w:sz w:val="24"/>
-          <w:szCs w:val="24"/>
-        </w:rPr>
-        <w:t xml:space="preserve">eural </w:t>
-      </w:r>
-      <w:ins w:id="54" w:author="mprasad4" w:date="2019-07-21T21:10:00Z">
-        <w:r>
-          <w:rPr>
-            <w:rFonts w:ascii="Times New Roman" w:eastAsia="Times New Roman" w:hAnsi="Times New Roman" w:cs="Times New Roman"/>
-            <w:color w:val="000000"/>
-            <w:sz w:val="24"/>
-            <w:szCs w:val="24"/>
-          </w:rPr>
-          <w:t>N</w:t>
-        </w:r>
-      </w:ins>
-      <w:del w:id="55" w:author="mprasad4" w:date="2019-07-21T21:10:00Z">
-        <w:r>
-          <w:rPr>
-            <w:rFonts w:ascii="Times New Roman" w:eastAsia="Times New Roman" w:hAnsi="Times New Roman" w:cs="Times New Roman"/>
-            <w:color w:val="000000"/>
-            <w:sz w:val="24"/>
-            <w:szCs w:val="24"/>
-          </w:rPr>
-          <w:delText>n</w:delText>
-        </w:r>
-      </w:del>
-      <w:r>
-        <w:rPr>
-          <w:rFonts w:ascii="Times New Roman" w:eastAsia="Times New Roman" w:hAnsi="Times New Roman" w:cs="Times New Roman"/>
-          <w:color w:val="000000"/>
-          <w:sz w:val="24"/>
-          <w:szCs w:val="24"/>
-        </w:rPr>
-        <w:t xml:space="preserve">etwork (R-CNN), </w:t>
-      </w:r>
-      <w:ins w:id="56" w:author="mprasad4" w:date="2019-07-21T21:10:00Z">
-        <w:r>
-          <w:rPr>
-            <w:rFonts w:ascii="Times New Roman" w:eastAsia="Times New Roman" w:hAnsi="Times New Roman" w:cs="Times New Roman"/>
-            <w:color w:val="000000"/>
-            <w:sz w:val="24"/>
-            <w:szCs w:val="24"/>
-          </w:rPr>
-          <w:t>Y</w:t>
-        </w:r>
-      </w:ins>
-      <w:del w:id="57" w:author="mprasad4" w:date="2019-07-21T21:10:00Z">
-        <w:r>
-          <w:rPr>
-            <w:rFonts w:ascii="Times New Roman" w:eastAsia="Times New Roman" w:hAnsi="Times New Roman" w:cs="Times New Roman"/>
-            <w:color w:val="000000"/>
-            <w:sz w:val="24"/>
-            <w:szCs w:val="24"/>
-          </w:rPr>
-          <w:delText>a y</w:delText>
-        </w:r>
-      </w:del>
-      <w:r>
-        <w:rPr>
-          <w:rFonts w:ascii="Times New Roman" w:eastAsia="Times New Roman" w:hAnsi="Times New Roman" w:cs="Times New Roman"/>
-          <w:color w:val="000000"/>
-          <w:sz w:val="24"/>
-          <w:szCs w:val="24"/>
-        </w:rPr>
-        <w:t xml:space="preserve">ou </w:t>
-      </w:r>
-      <w:ins w:id="58" w:author="mprasad4" w:date="2019-07-21T21:10:00Z">
-        <w:r>
-          <w:rPr>
-            <w:rFonts w:ascii="Times New Roman" w:eastAsia="Times New Roman" w:hAnsi="Times New Roman" w:cs="Times New Roman"/>
-            <w:color w:val="000000"/>
-            <w:sz w:val="24"/>
-            <w:szCs w:val="24"/>
-          </w:rPr>
-          <w:t>O</w:t>
-        </w:r>
-      </w:ins>
-      <w:del w:id="59" w:author="mprasad4" w:date="2019-07-21T21:10:00Z">
-        <w:r>
-          <w:rPr>
-            <w:rFonts w:ascii="Times New Roman" w:eastAsia="Times New Roman" w:hAnsi="Times New Roman" w:cs="Times New Roman"/>
-            <w:color w:val="000000"/>
-            <w:sz w:val="24"/>
-            <w:szCs w:val="24"/>
-          </w:rPr>
-          <w:delText>o</w:delText>
-        </w:r>
-      </w:del>
-      <w:r>
-        <w:rPr>
-          <w:rFonts w:ascii="Times New Roman" w:eastAsia="Times New Roman" w:hAnsi="Times New Roman" w:cs="Times New Roman"/>
-          <w:color w:val="000000"/>
-          <w:sz w:val="24"/>
-          <w:szCs w:val="24"/>
-        </w:rPr>
-        <w:t xml:space="preserve">nly </w:t>
-      </w:r>
-      <w:ins w:id="60" w:author="mprasad4" w:date="2019-07-21T21:10:00Z">
-        <w:r>
-          <w:rPr>
-            <w:rFonts w:ascii="Times New Roman" w:eastAsia="Times New Roman" w:hAnsi="Times New Roman" w:cs="Times New Roman"/>
-            <w:color w:val="000000"/>
-            <w:sz w:val="24"/>
-            <w:szCs w:val="24"/>
-          </w:rPr>
-          <w:t>L</w:t>
-        </w:r>
-      </w:ins>
-      <w:del w:id="61" w:author="mprasad4" w:date="2019-07-21T21:10:00Z">
-        <w:r>
-          <w:rPr>
-            <w:rFonts w:ascii="Times New Roman" w:eastAsia="Times New Roman" w:hAnsi="Times New Roman" w:cs="Times New Roman"/>
-            <w:color w:val="000000"/>
-            <w:sz w:val="24"/>
-            <w:szCs w:val="24"/>
-          </w:rPr>
-          <w:delText>l</w:delText>
-        </w:r>
-      </w:del>
-      <w:r>
-        <w:rPr>
-          <w:rFonts w:ascii="Times New Roman" w:eastAsia="Times New Roman" w:hAnsi="Times New Roman" w:cs="Times New Roman"/>
-          <w:color w:val="000000"/>
-          <w:sz w:val="24"/>
-          <w:szCs w:val="24"/>
-        </w:rPr>
-        <w:t xml:space="preserve">ook </w:t>
-      </w:r>
-      <w:ins w:id="62" w:author="mprasad4" w:date="2019-07-21T21:10:00Z">
-        <w:r>
-          <w:rPr>
-            <w:rFonts w:ascii="Times New Roman" w:eastAsia="Times New Roman" w:hAnsi="Times New Roman" w:cs="Times New Roman"/>
-            <w:color w:val="000000"/>
-            <w:sz w:val="24"/>
-            <w:szCs w:val="24"/>
-          </w:rPr>
-          <w:t>O</w:t>
-        </w:r>
-      </w:ins>
-      <w:del w:id="63" w:author="mprasad4" w:date="2019-07-21T21:10:00Z">
-        <w:r>
-          <w:rPr>
-            <w:rFonts w:ascii="Times New Roman" w:eastAsia="Times New Roman" w:hAnsi="Times New Roman" w:cs="Times New Roman"/>
-            <w:color w:val="000000"/>
-            <w:sz w:val="24"/>
-            <w:szCs w:val="24"/>
-          </w:rPr>
-          <w:delText>o</w:delText>
-        </w:r>
-      </w:del>
-      <w:r>
-        <w:rPr>
-          <w:rFonts w:ascii="Times New Roman" w:eastAsia="Times New Roman" w:hAnsi="Times New Roman" w:cs="Times New Roman"/>
-          <w:color w:val="000000"/>
-          <w:sz w:val="24"/>
-          <w:szCs w:val="24"/>
-        </w:rPr>
-        <w:t xml:space="preserve">nce </w:t>
-      </w:r>
-      <w:del w:id="64" w:author="mprasad4" w:date="2019-07-21T21:11:00Z">
-        <w:r>
-          <w:rPr>
-            <w:rFonts w:ascii="Times New Roman" w:eastAsia="Times New Roman" w:hAnsi="Times New Roman" w:cs="Times New Roman"/>
-            <w:color w:val="000000"/>
-            <w:sz w:val="24"/>
-            <w:szCs w:val="24"/>
-          </w:rPr>
-          <w:delText xml:space="preserve">algorithm </w:delText>
-        </w:r>
-      </w:del>
-      <w:r>
-        <w:rPr>
-          <w:rFonts w:ascii="Times New Roman" w:eastAsia="Times New Roman" w:hAnsi="Times New Roman" w:cs="Times New Roman"/>
-          <w:color w:val="000000"/>
-          <w:sz w:val="24"/>
-          <w:szCs w:val="24"/>
-        </w:rPr>
-        <w:t xml:space="preserve">(YOLO), and </w:t>
-      </w:r>
-      <w:ins w:id="65" w:author="mprasad4" w:date="2019-07-21T21:10:00Z">
-        <w:r>
-          <w:rPr>
-            <w:rFonts w:ascii="Times New Roman" w:eastAsia="Times New Roman" w:hAnsi="Times New Roman" w:cs="Times New Roman"/>
-            <w:color w:val="000000"/>
-            <w:sz w:val="24"/>
-            <w:szCs w:val="24"/>
-          </w:rPr>
-          <w:t>S</w:t>
-        </w:r>
-      </w:ins>
-      <w:del w:id="66" w:author="mprasad4" w:date="2019-07-21T21:10:00Z">
-        <w:r>
-          <w:rPr>
-            <w:rFonts w:ascii="Times New Roman" w:eastAsia="Times New Roman" w:hAnsi="Times New Roman" w:cs="Times New Roman"/>
-            <w:color w:val="000000"/>
-            <w:sz w:val="24"/>
-            <w:szCs w:val="24"/>
-          </w:rPr>
-          <w:delText>a s</w:delText>
-        </w:r>
-      </w:del>
-      <w:r>
-        <w:rPr>
-          <w:rFonts w:ascii="Times New Roman" w:eastAsia="Times New Roman" w:hAnsi="Times New Roman" w:cs="Times New Roman"/>
-          <w:color w:val="000000"/>
-          <w:sz w:val="24"/>
-          <w:szCs w:val="24"/>
-        </w:rPr>
-        <w:t xml:space="preserve">ingle </w:t>
-      </w:r>
-      <w:ins w:id="67" w:author="mprasad4" w:date="2019-07-21T21:10:00Z">
-        <w:r>
-          <w:rPr>
-            <w:rFonts w:ascii="Times New Roman" w:eastAsia="Times New Roman" w:hAnsi="Times New Roman" w:cs="Times New Roman"/>
-            <w:color w:val="000000"/>
-            <w:sz w:val="24"/>
-            <w:szCs w:val="24"/>
-          </w:rPr>
-          <w:t>S</w:t>
-        </w:r>
-      </w:ins>
-      <w:del w:id="68" w:author="mprasad4" w:date="2019-07-21T21:10:00Z">
-        <w:r>
-          <w:rPr>
-            <w:rFonts w:ascii="Times New Roman" w:eastAsia="Times New Roman" w:hAnsi="Times New Roman" w:cs="Times New Roman"/>
-            <w:color w:val="000000"/>
-            <w:sz w:val="24"/>
-            <w:szCs w:val="24"/>
-          </w:rPr>
-          <w:delText>s</w:delText>
-        </w:r>
-      </w:del>
-      <w:r>
-        <w:rPr>
-          <w:rFonts w:ascii="Times New Roman" w:eastAsia="Times New Roman" w:hAnsi="Times New Roman" w:cs="Times New Roman"/>
-          <w:color w:val="000000"/>
-          <w:sz w:val="24"/>
-          <w:szCs w:val="24"/>
-        </w:rPr>
-        <w:t xml:space="preserve">hot </w:t>
-      </w:r>
-      <w:ins w:id="69" w:author="mprasad4" w:date="2019-07-21T21:11:00Z">
-        <w:r>
-          <w:rPr>
-            <w:rFonts w:ascii="Times New Roman" w:eastAsia="Times New Roman" w:hAnsi="Times New Roman" w:cs="Times New Roman"/>
-            <w:color w:val="000000"/>
-            <w:sz w:val="24"/>
-            <w:szCs w:val="24"/>
-          </w:rPr>
-          <w:t>M</w:t>
-        </w:r>
-      </w:ins>
-      <w:del w:id="70" w:author="mprasad4" w:date="2019-07-21T21:11:00Z">
-        <w:r>
-          <w:rPr>
-            <w:rFonts w:ascii="Times New Roman" w:eastAsia="Times New Roman" w:hAnsi="Times New Roman" w:cs="Times New Roman"/>
-            <w:color w:val="000000"/>
-            <w:sz w:val="24"/>
-            <w:szCs w:val="24"/>
-          </w:rPr>
-          <w:delText>m</w:delText>
-        </w:r>
-      </w:del>
-      <w:r>
-        <w:rPr>
-          <w:rFonts w:ascii="Times New Roman" w:eastAsia="Times New Roman" w:hAnsi="Times New Roman" w:cs="Times New Roman"/>
-          <w:color w:val="000000"/>
-          <w:sz w:val="24"/>
-          <w:szCs w:val="24"/>
-        </w:rPr>
-        <w:t xml:space="preserve">ulti-box </w:t>
-      </w:r>
-      <w:ins w:id="71" w:author="mprasad4" w:date="2019-07-21T21:10:00Z">
-        <w:r>
-          <w:rPr>
-            <w:rFonts w:ascii="Times New Roman" w:eastAsia="Times New Roman" w:hAnsi="Times New Roman" w:cs="Times New Roman"/>
-            <w:color w:val="000000"/>
-            <w:sz w:val="24"/>
-            <w:szCs w:val="24"/>
-          </w:rPr>
-          <w:t>D</w:t>
-        </w:r>
-      </w:ins>
-      <w:del w:id="72" w:author="mprasad4" w:date="2019-07-21T21:10:00Z">
-        <w:r>
-          <w:rPr>
-            <w:rFonts w:ascii="Times New Roman" w:eastAsia="Times New Roman" w:hAnsi="Times New Roman" w:cs="Times New Roman"/>
-            <w:color w:val="000000"/>
-            <w:sz w:val="24"/>
-            <w:szCs w:val="24"/>
-          </w:rPr>
-          <w:delText>d</w:delText>
-        </w:r>
-      </w:del>
-      <w:r>
-        <w:rPr>
-          <w:rFonts w:ascii="Times New Roman" w:eastAsia="Times New Roman" w:hAnsi="Times New Roman" w:cs="Times New Roman"/>
-          <w:color w:val="000000"/>
-          <w:sz w:val="24"/>
-          <w:szCs w:val="24"/>
-        </w:rPr>
-        <w:t xml:space="preserve">etection </w:t>
-      </w:r>
-      <w:del w:id="73" w:author="mprasad4" w:date="2019-07-21T21:11:00Z">
-        <w:r>
-          <w:rPr>
-            <w:rFonts w:ascii="Times New Roman" w:eastAsia="Times New Roman" w:hAnsi="Times New Roman" w:cs="Times New Roman"/>
-            <w:color w:val="000000"/>
-            <w:sz w:val="24"/>
-            <w:szCs w:val="24"/>
-          </w:rPr>
-          <w:delText xml:space="preserve">algorithm </w:delText>
-        </w:r>
-      </w:del>
-      <w:r>
-        <w:rPr>
-          <w:rFonts w:ascii="Times New Roman" w:eastAsia="Times New Roman" w:hAnsi="Times New Roman" w:cs="Times New Roman"/>
-          <w:color w:val="000000"/>
-          <w:sz w:val="24"/>
-          <w:szCs w:val="24"/>
-        </w:rPr>
-        <w:t>(SSD)</w:t>
+        <w:t xml:space="preserve">Utilizing the popular 30-season show The Simpsons, this project implements object detection and image classification for </w:t>
       </w:r>
       <w:r>
         <w:rPr>
-          <w:rFonts w:ascii="Times New Roman" w:hAnsi="Times New Roman" w:cs="Times New Roman"/>
-          <w:sz w:val="24"/>
-          <w:szCs w:val="24"/>
+          <w:color w:val="000000"/>
+          <w:sz w:val="27"/>
+          <w:szCs w:val="27"/>
         </w:rPr>
-        <w:t xml:space="preserve"> </w:t>
-      </w:r>
-      <w:ins w:id="74" w:author="mprasad4" w:date="2019-07-21T21:11:00Z">
-        <w:r>
-          <w:rPr>
-            <w:rFonts w:ascii="Times New Roman" w:hAnsi="Times New Roman" w:cs="Times New Roman"/>
-            <w:sz w:val="24"/>
-            <w:szCs w:val="24"/>
-          </w:rPr>
-          <w:t xml:space="preserve">have been </w:t>
-        </w:r>
-      </w:ins>
-      <w:ins w:id="75" w:author="mprasad4" w:date="2019-07-21T21:23:00Z">
-        <w:r>
-          <w:rPr>
-            <w:rFonts w:ascii="Times New Roman" w:hAnsi="Times New Roman" w:cs="Times New Roman"/>
-            <w:sz w:val="24"/>
-            <w:szCs w:val="24"/>
-          </w:rPr>
-          <w:t>explored</w:t>
-        </w:r>
-      </w:ins>
-      <w:ins w:id="76" w:author="mprasad4" w:date="2019-07-21T21:11:00Z">
-        <w:r>
-          <w:rPr>
-            <w:rFonts w:ascii="Times New Roman" w:hAnsi="Times New Roman" w:cs="Times New Roman"/>
-            <w:sz w:val="24"/>
-            <w:szCs w:val="24"/>
-          </w:rPr>
-          <w:t xml:space="preserve">.  </w:t>
-        </w:r>
-      </w:ins>
-      <w:del w:id="77" w:author="mprasad4" w:date="2019-07-21T21:11:00Z">
-        <w:r>
-          <w:rPr>
-            <w:rFonts w:ascii="Times New Roman" w:hAnsi="Times New Roman" w:cs="Times New Roman"/>
-            <w:sz w:val="24"/>
-            <w:szCs w:val="24"/>
-          </w:rPr>
-          <w:delText xml:space="preserve">to develop models that can consistently </w:delText>
-        </w:r>
-        <w:r>
-          <w:rPr>
-            <w:rFonts w:ascii="Times New Roman" w:hAnsi="Times New Roman" w:cs="Times New Roman"/>
-            <w:sz w:val="24"/>
-            <w:szCs w:val="24"/>
-          </w:rPr>
-          <w:delText>detect and identify</w:delText>
-        </w:r>
-        <w:r>
-          <w:rPr>
-            <w:rFonts w:ascii="Times New Roman" w:hAnsi="Times New Roman" w:cs="Times New Roman"/>
-            <w:sz w:val="24"/>
-            <w:szCs w:val="24"/>
-          </w:rPr>
-          <w:delText xml:space="preserve"> the most prevalent Simpsons characters. </w:delText>
-        </w:r>
-      </w:del>
-      <w:ins w:id="78" w:author="mprasad4" w:date="2019-07-21T21:12:00Z">
-        <w:r>
-          <w:rPr>
-            <w:rFonts w:ascii="Times New Roman" w:hAnsi="Times New Roman" w:cs="Times New Roman"/>
-            <w:sz w:val="24"/>
-            <w:szCs w:val="24"/>
-          </w:rPr>
-          <w:t>As a secondary focus, this</w:t>
-        </w:r>
-      </w:ins>
-      <w:del w:id="79" w:author="mprasad4" w:date="2019-07-21T21:12:00Z">
-        <w:r>
-          <w:rPr>
-            <w:rFonts w:ascii="Times New Roman" w:hAnsi="Times New Roman" w:cs="Times New Roman"/>
-            <w:sz w:val="24"/>
-            <w:szCs w:val="24"/>
-          </w:rPr>
-          <w:delText>T</w:delText>
-        </w:r>
-      </w:del>
-      <w:del w:id="80" w:author="mprasad4" w:date="2019-07-21T21:19:00Z">
-        <w:r>
-          <w:rPr>
-            <w:rFonts w:ascii="Times New Roman" w:hAnsi="Times New Roman" w:cs="Times New Roman"/>
-            <w:sz w:val="24"/>
-            <w:szCs w:val="24"/>
-          </w:rPr>
-          <w:delText>he</w:delText>
-        </w:r>
-      </w:del>
-      <w:r>
-        <w:rPr>
-          <w:rFonts w:ascii="Times New Roman" w:hAnsi="Times New Roman" w:cs="Times New Roman"/>
-          <w:sz w:val="24"/>
-          <w:szCs w:val="24"/>
-        </w:rPr>
-        <w:t xml:space="preserve"> project </w:t>
+        <w:t xml:space="preserve">primary </w:t>
       </w:r>
       <w:r>
         <w:rPr>
-          <w:rFonts w:ascii="Times New Roman" w:hAnsi="Times New Roman" w:cs="Times New Roman"/>
-          <w:sz w:val="24"/>
-          <w:szCs w:val="24"/>
+          <w:color w:val="000000"/>
+          <w:sz w:val="27"/>
+          <w:szCs w:val="27"/>
         </w:rPr>
-        <w:t xml:space="preserve">has </w:t>
+        <w:t>characters from the Simpsons series. Various deep learning architectures, like Convolutional Neural Network (CNN), Faster Region-based Convolutional Neural Network (R-CNN), You Only Look Once (YOLO), and Single Shot Multi-</w:t>
       </w:r>
-      <w:ins w:id="81" w:author="mprasad4" w:date="2019-07-23T17:20:00Z">
-        <w:r>
-          <w:rPr>
-            <w:rFonts w:ascii="Times New Roman" w:hAnsi="Times New Roman" w:cs="Times New Roman"/>
-            <w:sz w:val="24"/>
-            <w:szCs w:val="24"/>
-          </w:rPr>
-          <w:t>applied</w:t>
-        </w:r>
-      </w:ins>
-      <w:ins w:id="82" w:author="mprasad4" w:date="2019-07-21T21:13:00Z">
-        <w:r>
-          <w:rPr>
-            <w:rFonts w:ascii="Times New Roman" w:hAnsi="Times New Roman" w:cs="Times New Roman"/>
-            <w:sz w:val="24"/>
-            <w:szCs w:val="24"/>
-          </w:rPr>
-          <w:t xml:space="preserve"> </w:t>
-        </w:r>
-      </w:ins>
-      <w:ins w:id="83" w:author="mprasad4" w:date="2019-07-21T21:23:00Z">
-        <w:r>
-          <w:rPr>
-            <w:rFonts w:ascii="Times New Roman" w:hAnsi="Times New Roman" w:cs="Times New Roman"/>
-            <w:sz w:val="24"/>
-            <w:szCs w:val="24"/>
-          </w:rPr>
-          <w:t xml:space="preserve">one of </w:t>
-        </w:r>
-      </w:ins>
-      <w:del w:id="84" w:author="mprasad4" w:date="2019-07-21T21:13:00Z">
-        <w:r>
-          <w:rPr>
-            <w:rFonts w:ascii="Times New Roman" w:hAnsi="Times New Roman" w:cs="Times New Roman"/>
-            <w:sz w:val="24"/>
-            <w:szCs w:val="24"/>
-          </w:rPr>
-          <w:delText xml:space="preserve">secondarily </w:delText>
-        </w:r>
-        <w:r>
-          <w:rPr>
-            <w:rFonts w:ascii="Times New Roman" w:hAnsi="Times New Roman" w:cs="Times New Roman"/>
-            <w:sz w:val="24"/>
-            <w:szCs w:val="24"/>
-          </w:rPr>
-          <w:delText>focused on</w:delText>
-        </w:r>
-      </w:del>
-      <w:del w:id="85" w:author="mprasad4" w:date="2019-07-21T21:19:00Z">
-        <w:r>
-          <w:rPr>
-            <w:rFonts w:ascii="Times New Roman" w:hAnsi="Times New Roman" w:cs="Times New Roman"/>
-            <w:sz w:val="24"/>
-            <w:szCs w:val="24"/>
-          </w:rPr>
-          <w:delText xml:space="preserve"> </w:delText>
-        </w:r>
-      </w:del>
-      <w:del w:id="86" w:author="mprasad4" w:date="2019-07-21T21:13:00Z">
-        <w:r>
-          <w:rPr>
-            <w:rFonts w:ascii="Times New Roman" w:hAnsi="Times New Roman" w:cs="Times New Roman"/>
-            <w:sz w:val="24"/>
-            <w:szCs w:val="24"/>
-          </w:rPr>
-          <w:delText>applying</w:delText>
-        </w:r>
-      </w:del>
-      <w:del w:id="87" w:author="mprasad4" w:date="2019-07-21T21:19:00Z">
-        <w:r>
-          <w:rPr>
-            <w:rFonts w:ascii="Times New Roman" w:hAnsi="Times New Roman" w:cs="Times New Roman"/>
-            <w:sz w:val="24"/>
-            <w:szCs w:val="24"/>
-          </w:rPr>
-          <w:delText xml:space="preserve"> </w:delText>
-        </w:r>
-      </w:del>
+      <w:proofErr w:type="gramStart"/>
       <w:r>
         <w:rPr>
-          <w:rFonts w:ascii="Times New Roman" w:hAnsi="Times New Roman" w:cs="Times New Roman"/>
-          <w:sz w:val="24"/>
-          <w:szCs w:val="24"/>
+          <w:color w:val="000000"/>
+          <w:sz w:val="27"/>
+          <w:szCs w:val="27"/>
         </w:rPr>
-        <w:t>the image detection models to video</w:t>
+        <w:t>box</w:t>
+      </w:r>
+      <w:proofErr w:type="gramEnd"/>
+      <w:r>
+        <w:rPr>
+          <w:color w:val="000000"/>
+          <w:sz w:val="27"/>
+          <w:szCs w:val="27"/>
+        </w:rPr>
+        <w:t xml:space="preserve"> Detection (SSD) have been explored. As a secondary focus, this project implements </w:t>
       </w:r>
       <w:r>
         <w:rPr>
-          <w:rFonts w:ascii="Times New Roman" w:hAnsi="Times New Roman" w:cs="Times New Roman"/>
-          <w:sz w:val="24"/>
-          <w:szCs w:val="24"/>
+          <w:color w:val="000000"/>
+          <w:sz w:val="27"/>
+          <w:szCs w:val="27"/>
         </w:rPr>
-        <w:t>s</w:t>
+        <w:t>YOLO</w:t>
       </w:r>
-      <w:ins w:id="88" w:author="mprasad4" w:date="2019-07-21T21:13:00Z">
-        <w:r>
-          <w:rPr>
-            <w:rFonts w:ascii="Times New Roman" w:hAnsi="Times New Roman" w:cs="Times New Roman"/>
-            <w:sz w:val="24"/>
-            <w:szCs w:val="24"/>
-          </w:rPr>
-          <w:t xml:space="preserve"> and explored the use of Cloud computing to train and execute models</w:t>
-        </w:r>
-      </w:ins>
-      <w:ins w:id="89" w:author="mprasad4" w:date="2019-07-21T21:12:00Z">
-        <w:r>
-          <w:rPr>
-            <w:rFonts w:ascii="Times New Roman" w:hAnsi="Times New Roman" w:cs="Times New Roman"/>
-            <w:sz w:val="24"/>
-            <w:szCs w:val="24"/>
-          </w:rPr>
-          <w:t>.</w:t>
-        </w:r>
-      </w:ins>
-      <w:del w:id="90" w:author="mprasad4" w:date="2019-07-21T21:12:00Z">
-        <w:r>
-          <w:rPr>
-            <w:rFonts w:ascii="Times New Roman" w:hAnsi="Times New Roman" w:cs="Times New Roman"/>
-            <w:sz w:val="24"/>
-            <w:szCs w:val="24"/>
-          </w:rPr>
-          <w:delText xml:space="preserve"> and images containing multiple Simpsons characters.</w:delText>
-        </w:r>
-      </w:del>
       <w:r>
         <w:rPr>
-          <w:rFonts w:ascii="Times New Roman" w:hAnsi="Times New Roman" w:cs="Times New Roman"/>
-          <w:sz w:val="24"/>
-          <w:szCs w:val="24"/>
+          <w:color w:val="000000"/>
+          <w:sz w:val="27"/>
+          <w:szCs w:val="27"/>
         </w:rPr>
-        <w:t xml:space="preserve"> </w:t>
+        <w:t xml:space="preserve"> to videos and explores the use of cloud computing to train and execute models. Visualizations and a User Interface (UI) that enable a real-time data feed to model execution are also </w:t>
       </w:r>
-      <w:del w:id="91" w:author="mprasad4" w:date="2019-07-21T21:12:00Z">
-        <w:r>
-          <w:rPr>
-            <w:rFonts w:ascii="Times New Roman" w:hAnsi="Times New Roman" w:cs="Times New Roman"/>
-            <w:sz w:val="24"/>
-            <w:szCs w:val="24"/>
-          </w:rPr>
-          <w:delText xml:space="preserve">The same methods that are applied to detect and identify Simpsons characters are at the forefront of advancements in surveillance in the security industry, pedestrian detection in the automotive industry, and attention-focus measures throughout society as a whole. </w:delText>
-        </w:r>
-      </w:del>
-      <w:del w:id="92" w:author="mprasad4" w:date="2019-07-21T21:16:00Z">
-        <w:r>
-          <w:rPr>
-            <w:rFonts w:ascii="Times New Roman" w:hAnsi="Times New Roman" w:cs="Times New Roman"/>
-            <w:sz w:val="24"/>
-            <w:szCs w:val="24"/>
-          </w:rPr>
-          <w:delText xml:space="preserve">As a means </w:delText>
-        </w:r>
-        <w:r>
-          <w:rPr>
-            <w:rFonts w:ascii="Times New Roman" w:hAnsi="Times New Roman" w:cs="Times New Roman"/>
-            <w:sz w:val="24"/>
-            <w:szCs w:val="24"/>
-          </w:rPr>
-          <w:delText xml:space="preserve">of </w:delText>
-        </w:r>
-        <w:r>
-          <w:rPr>
-            <w:rFonts w:ascii="Times New Roman" w:hAnsi="Times New Roman" w:cs="Times New Roman"/>
-            <w:sz w:val="24"/>
-            <w:szCs w:val="24"/>
-          </w:rPr>
-          <w:delText xml:space="preserve">ensuring that our findings can be thoroughly understood and thoughtfully applied to </w:delText>
-        </w:r>
-      </w:del>
-      <w:del w:id="93" w:author="mprasad4" w:date="2019-07-21T21:15:00Z">
-        <w:r>
-          <w:rPr>
-            <w:rFonts w:ascii="Times New Roman" w:hAnsi="Times New Roman" w:cs="Times New Roman"/>
-            <w:sz w:val="24"/>
-            <w:szCs w:val="24"/>
-          </w:rPr>
-          <w:delText xml:space="preserve">non-Simpson datasets, </w:delText>
-        </w:r>
-      </w:del>
-      <w:del w:id="94" w:author="mprasad4" w:date="2019-07-21T21:19:00Z">
-        <w:r>
-          <w:rPr>
-            <w:rFonts w:ascii="Times New Roman" w:hAnsi="Times New Roman" w:cs="Times New Roman"/>
-            <w:sz w:val="24"/>
-            <w:szCs w:val="24"/>
-          </w:rPr>
-          <w:delText>t</w:delText>
-        </w:r>
-      </w:del>
-      <w:ins w:id="95" w:author="mprasad4" w:date="2019-07-21T21:23:00Z">
-        <w:r>
-          <w:rPr>
-            <w:rFonts w:ascii="Times New Roman" w:hAnsi="Times New Roman" w:cs="Times New Roman"/>
-            <w:sz w:val="24"/>
-            <w:szCs w:val="24"/>
-          </w:rPr>
-          <w:t>Visualizations and a U</w:t>
-        </w:r>
-      </w:ins>
-      <w:ins w:id="96" w:author="mprasad4" w:date="2019-07-21T21:24:00Z">
-        <w:r>
-          <w:rPr>
-            <w:rFonts w:ascii="Times New Roman" w:hAnsi="Times New Roman" w:cs="Times New Roman"/>
-            <w:sz w:val="24"/>
-            <w:szCs w:val="24"/>
-          </w:rPr>
-          <w:t>ser Interface (UI) to</w:t>
-        </w:r>
-      </w:ins>
-      <w:del w:id="97" w:author="mprasad4" w:date="2019-07-21T21:23:00Z">
-        <w:r>
-          <w:rPr>
-            <w:rFonts w:ascii="Times New Roman" w:hAnsi="Times New Roman" w:cs="Times New Roman"/>
-            <w:sz w:val="24"/>
-            <w:szCs w:val="24"/>
-          </w:rPr>
-          <w:delText>he project</w:delText>
-        </w:r>
-      </w:del>
-      <w:del w:id="98" w:author="mprasad4" w:date="2019-07-21T21:24:00Z">
-        <w:r>
-          <w:rPr>
-            <w:rFonts w:ascii="Times New Roman" w:hAnsi="Times New Roman" w:cs="Times New Roman"/>
-            <w:sz w:val="24"/>
-            <w:szCs w:val="24"/>
-          </w:rPr>
-          <w:delText xml:space="preserve"> </w:delText>
-        </w:r>
-      </w:del>
-      <w:del w:id="99" w:author="mprasad4" w:date="2019-07-21T21:15:00Z">
-        <w:r>
-          <w:rPr>
-            <w:rFonts w:ascii="Times New Roman" w:hAnsi="Times New Roman" w:cs="Times New Roman"/>
-            <w:sz w:val="24"/>
-            <w:szCs w:val="24"/>
-          </w:rPr>
-          <w:delText>lastly in</w:delText>
-        </w:r>
-        <w:r>
-          <w:rPr>
-            <w:rFonts w:ascii="Times New Roman" w:hAnsi="Times New Roman" w:cs="Times New Roman"/>
-            <w:sz w:val="24"/>
-            <w:szCs w:val="24"/>
-          </w:rPr>
-          <w:delText>volves</w:delText>
-        </w:r>
-        <w:r>
-          <w:rPr>
-            <w:rFonts w:ascii="Times New Roman" w:hAnsi="Times New Roman" w:cs="Times New Roman"/>
-            <w:sz w:val="24"/>
-            <w:szCs w:val="24"/>
-          </w:rPr>
-          <w:delText xml:space="preserve"> v</w:delText>
-        </w:r>
-      </w:del>
-      <w:del w:id="100" w:author="mprasad4" w:date="2019-07-21T21:24:00Z">
-        <w:r>
-          <w:rPr>
-            <w:rFonts w:ascii="Times New Roman" w:hAnsi="Times New Roman" w:cs="Times New Roman"/>
-            <w:sz w:val="24"/>
-            <w:szCs w:val="24"/>
-          </w:rPr>
-          <w:delText>isualizations</w:delText>
-        </w:r>
-      </w:del>
-      <w:del w:id="101" w:author="mprasad4" w:date="2019-07-21T21:16:00Z">
-        <w:r>
-          <w:rPr>
-            <w:rFonts w:ascii="Times New Roman" w:hAnsi="Times New Roman" w:cs="Times New Roman"/>
-            <w:sz w:val="24"/>
-            <w:szCs w:val="24"/>
-          </w:rPr>
-          <w:delText>,</w:delText>
-        </w:r>
-      </w:del>
-      <w:del w:id="102" w:author="mprasad4" w:date="2019-07-21T21:24:00Z">
-        <w:r>
-          <w:rPr>
-            <w:rFonts w:ascii="Times New Roman" w:hAnsi="Times New Roman" w:cs="Times New Roman"/>
-            <w:sz w:val="24"/>
-            <w:szCs w:val="24"/>
-          </w:rPr>
-          <w:delText xml:space="preserve"> a </w:delText>
-        </w:r>
-      </w:del>
-      <w:del w:id="103" w:author="mprasad4" w:date="2019-07-21T21:15:00Z">
-        <w:r>
-          <w:rPr>
-            <w:rFonts w:ascii="Times New Roman" w:hAnsi="Times New Roman" w:cs="Times New Roman"/>
-            <w:sz w:val="24"/>
-            <w:szCs w:val="24"/>
-          </w:rPr>
-          <w:delText>u</w:delText>
-        </w:r>
-      </w:del>
-      <w:del w:id="104" w:author="mprasad4" w:date="2019-07-21T21:24:00Z">
-        <w:r>
-          <w:rPr>
-            <w:rFonts w:ascii="Times New Roman" w:hAnsi="Times New Roman" w:cs="Times New Roman"/>
-            <w:sz w:val="24"/>
-            <w:szCs w:val="24"/>
-          </w:rPr>
-          <w:delText xml:space="preserve">ser </w:delText>
-        </w:r>
-      </w:del>
-      <w:del w:id="105" w:author="mprasad4" w:date="2019-07-21T21:15:00Z">
-        <w:r>
-          <w:rPr>
-            <w:rFonts w:ascii="Times New Roman" w:hAnsi="Times New Roman" w:cs="Times New Roman"/>
-            <w:sz w:val="24"/>
-            <w:szCs w:val="24"/>
-          </w:rPr>
-          <w:delText>i</w:delText>
-        </w:r>
-      </w:del>
-      <w:del w:id="106" w:author="mprasad4" w:date="2019-07-21T21:24:00Z">
-        <w:r>
-          <w:rPr>
-            <w:rFonts w:ascii="Times New Roman" w:hAnsi="Times New Roman" w:cs="Times New Roman"/>
-            <w:sz w:val="24"/>
-            <w:szCs w:val="24"/>
-          </w:rPr>
-          <w:delText>nterface (UI</w:delText>
-        </w:r>
-      </w:del>
-      <w:del w:id="107" w:author="mprasad4" w:date="2019-07-21T21:15:00Z">
-        <w:r>
-          <w:rPr>
-            <w:rFonts w:ascii="Times New Roman" w:hAnsi="Times New Roman" w:cs="Times New Roman"/>
-            <w:sz w:val="24"/>
-            <w:szCs w:val="24"/>
-          </w:rPr>
-          <w:delText>)</w:delText>
-        </w:r>
-      </w:del>
-      <w:ins w:id="108" w:author="mprasad4" w:date="2019-07-21T21:15:00Z">
-        <w:r>
-          <w:rPr>
-            <w:rFonts w:ascii="Times New Roman" w:hAnsi="Times New Roman" w:cs="Times New Roman"/>
-            <w:sz w:val="24"/>
-            <w:szCs w:val="24"/>
-          </w:rPr>
-          <w:t xml:space="preserve"> enable </w:t>
-        </w:r>
-      </w:ins>
-      <w:ins w:id="109" w:author="mprasad4" w:date="2019-07-21T21:16:00Z">
-        <w:r>
-          <w:rPr>
-            <w:rFonts w:ascii="Times New Roman" w:hAnsi="Times New Roman" w:cs="Times New Roman"/>
-            <w:sz w:val="24"/>
-            <w:szCs w:val="24"/>
-          </w:rPr>
-          <w:t xml:space="preserve">a </w:t>
-        </w:r>
-      </w:ins>
-      <w:ins w:id="110" w:author="mprasad4" w:date="2019-07-21T21:17:00Z">
-        <w:r>
-          <w:rPr>
-            <w:rFonts w:ascii="Times New Roman" w:hAnsi="Times New Roman" w:cs="Times New Roman"/>
-            <w:sz w:val="24"/>
-            <w:szCs w:val="24"/>
-          </w:rPr>
-          <w:t>real-time data feed to model execution</w:t>
-        </w:r>
-      </w:ins>
-      <w:ins w:id="111" w:author="mprasad4" w:date="2019-07-21T21:24:00Z">
-        <w:r>
-          <w:rPr>
-            <w:rFonts w:ascii="Times New Roman" w:hAnsi="Times New Roman" w:cs="Times New Roman"/>
-            <w:sz w:val="24"/>
-            <w:szCs w:val="24"/>
-          </w:rPr>
-          <w:t xml:space="preserve"> have been </w:t>
-        </w:r>
-      </w:ins>
-      <w:ins w:id="112" w:author="mprasad4" w:date="2019-07-21T21:25:00Z">
-        <w:r>
-          <w:rPr>
-            <w:rFonts w:ascii="Times New Roman" w:hAnsi="Times New Roman" w:cs="Times New Roman"/>
-            <w:sz w:val="24"/>
-            <w:szCs w:val="24"/>
-          </w:rPr>
-          <w:t>included</w:t>
-        </w:r>
-      </w:ins>
-      <w:ins w:id="113" w:author="mprasad4" w:date="2019-07-21T21:17:00Z">
-        <w:r>
-          <w:rPr>
-            <w:rFonts w:ascii="Times New Roman" w:hAnsi="Times New Roman" w:cs="Times New Roman"/>
-            <w:sz w:val="24"/>
-            <w:szCs w:val="24"/>
-          </w:rPr>
-          <w:t>.</w:t>
-        </w:r>
-      </w:ins>
-      <w:del w:id="114" w:author="mprasad4" w:date="2019-07-21T21:15:00Z">
-        <w:r>
-          <w:rPr>
-            <w:rFonts w:ascii="Times New Roman" w:hAnsi="Times New Roman" w:cs="Times New Roman"/>
-            <w:sz w:val="24"/>
-            <w:szCs w:val="24"/>
-          </w:rPr>
-          <w:delText>, and cloud computing through AWS Sage</w:delText>
-        </w:r>
-        <w:r>
-          <w:rPr>
-            <w:rFonts w:ascii="Times New Roman" w:hAnsi="Times New Roman" w:cs="Times New Roman"/>
-            <w:sz w:val="24"/>
-            <w:szCs w:val="24"/>
-          </w:rPr>
-          <w:delText>M</w:delText>
-        </w:r>
-        <w:r>
-          <w:rPr>
-            <w:rFonts w:ascii="Times New Roman" w:hAnsi="Times New Roman" w:cs="Times New Roman"/>
-            <w:sz w:val="24"/>
-            <w:szCs w:val="24"/>
-          </w:rPr>
-          <w:delText>aker.</w:delText>
-        </w:r>
-      </w:del>
+      <w:r>
+        <w:rPr>
+          <w:color w:val="000000"/>
+          <w:sz w:val="27"/>
+          <w:szCs w:val="27"/>
+        </w:rPr>
+        <w:t>implemented</w:t>
+      </w:r>
+      <w:r>
+        <w:rPr>
+          <w:color w:val="000000"/>
+          <w:sz w:val="27"/>
+          <w:szCs w:val="27"/>
+        </w:rPr>
+        <w:t xml:space="preserve"> to encourage further use of our findings.</w:t>
+      </w:r>
+      <w:bookmarkStart w:id="1" w:name="_GoBack"/>
+      <w:bookmarkEnd w:id="1"/>
     </w:p>
-    <w:p>
-      <w:ins w:id="115" w:author="mprasad4" w:date="2019-07-21T21:17:00Z">
-        <w:r>
-          <w:rPr>
-            <w:rFonts w:ascii="Times New Roman" w:hAnsi="Times New Roman" w:cs="Times New Roman"/>
-            <w:sz w:val="24"/>
-            <w:szCs w:val="24"/>
-          </w:rPr>
-          <w:t xml:space="preserve">The </w:t>
-        </w:r>
-      </w:ins>
-      <w:ins w:id="116" w:author="mprasad4" w:date="2019-07-23T17:20:00Z">
-        <w:r>
-          <w:rPr>
-            <w:rFonts w:ascii="Times New Roman" w:hAnsi="Times New Roman" w:cs="Times New Roman"/>
-            <w:sz w:val="24"/>
-            <w:szCs w:val="24"/>
-          </w:rPr>
-          <w:t xml:space="preserve">underlying </w:t>
-        </w:r>
-      </w:ins>
-      <w:ins w:id="117" w:author="mprasad4" w:date="2019-07-23T17:21:00Z">
-        <w:r>
-          <w:rPr>
-            <w:rFonts w:ascii="Times New Roman" w:hAnsi="Times New Roman" w:cs="Times New Roman"/>
-            <w:sz w:val="24"/>
-            <w:szCs w:val="24"/>
-          </w:rPr>
-          <w:t xml:space="preserve">research and concepts </w:t>
-        </w:r>
-      </w:ins>
-      <w:ins w:id="118" w:author="mprasad4" w:date="2019-07-21T21:17:00Z">
-        <w:r>
-          <w:rPr>
-            <w:rFonts w:ascii="Times New Roman" w:hAnsi="Times New Roman" w:cs="Times New Roman"/>
-            <w:sz w:val="24"/>
-            <w:szCs w:val="24"/>
-          </w:rPr>
-          <w:t xml:space="preserve">can be </w:t>
-        </w:r>
-      </w:ins>
-      <w:ins w:id="119" w:author="mprasad4" w:date="2019-07-23T17:22:00Z">
-        <w:r>
-          <w:rPr>
-            <w:rFonts w:ascii="Times New Roman" w:hAnsi="Times New Roman" w:cs="Times New Roman"/>
-            <w:sz w:val="24"/>
-            <w:szCs w:val="24"/>
-          </w:rPr>
-          <w:t xml:space="preserve">extended for use in </w:t>
-        </w:r>
-      </w:ins>
-      <w:ins w:id="120" w:author="mprasad4" w:date="2019-07-23T17:23:00Z">
-        <w:r>
-          <w:rPr>
-            <w:rFonts w:ascii="Times New Roman" w:hAnsi="Times New Roman" w:cs="Times New Roman"/>
-            <w:sz w:val="24"/>
-            <w:szCs w:val="24"/>
-          </w:rPr>
-          <w:t xml:space="preserve">a </w:t>
-        </w:r>
-      </w:ins>
-      <w:ins w:id="121" w:author="mprasad4" w:date="2019-07-21T21:17:00Z">
-        <w:r>
-          <w:rPr>
-            <w:rFonts w:ascii="Times New Roman" w:hAnsi="Times New Roman" w:cs="Times New Roman"/>
-            <w:sz w:val="24"/>
-            <w:szCs w:val="24"/>
-          </w:rPr>
-          <w:t>commercial</w:t>
-        </w:r>
-      </w:ins>
-      <w:ins w:id="122" w:author="mprasad4" w:date="2019-07-21T21:18:00Z">
-        <w:r>
-          <w:rPr>
-            <w:rFonts w:ascii="Times New Roman" w:hAnsi="Times New Roman" w:cs="Times New Roman"/>
-            <w:sz w:val="24"/>
-            <w:szCs w:val="24"/>
-          </w:rPr>
-          <w:t xml:space="preserve"> </w:t>
-        </w:r>
-      </w:ins>
-      <w:ins w:id="123" w:author="mprasad4" w:date="2019-07-23T17:23:00Z">
-        <w:r>
-          <w:rPr>
-            <w:rFonts w:ascii="Times New Roman" w:hAnsi="Times New Roman" w:cs="Times New Roman"/>
-            <w:sz w:val="24"/>
-            <w:szCs w:val="24"/>
-          </w:rPr>
-          <w:t>enterprise as desc</w:t>
-        </w:r>
-      </w:ins>
-      <w:ins w:id="124" w:author="mprasad4" w:date="2019-07-23T17:15:00Z">
-        <w:r>
-          <w:rPr>
-            <w:rFonts w:ascii="Times New Roman" w:hAnsi="Times New Roman" w:cs="Times New Roman"/>
-            <w:sz w:val="24"/>
-            <w:szCs w:val="24"/>
-          </w:rPr>
-          <w:t>ribed above.</w:t>
-        </w:r>
-      </w:ins>
-      <w:ins w:id="125" w:author="mprasad4" w:date="2019-07-21T21:17:00Z">
-        <w:r>
-          <w:rPr>
-            <w:rFonts w:ascii="Times New Roman" w:hAnsi="Times New Roman" w:cs="Times New Roman"/>
-            <w:sz w:val="24"/>
-            <w:szCs w:val="24"/>
-          </w:rPr>
-          <w:t xml:space="preserve"> </w:t>
-        </w:r>
-      </w:ins>
-    </w:p>
-    <w:p>
-      <w:pPr>
-        <w:spacing w:line="360" w:lineRule="auto"/>
-      </w:pPr>
-    </w:p>
+    <w:p/>
     <w:sectPr>
       <w:headerReference w:type="default" r:id="rId8"/>
       <w:pgSz w:w="12240" w:h="15840"/>
@@ -5450,14 +3968,6 @@
     <w:abstractNumId w:val="7"/>
   </w:num>
 </w:numbering>
-</file>
-
-<file path=word/people.xml><?xml version="1.0" encoding="utf-8"?>
-<w15:people xmlns:wpc="http://schemas.microsoft.com/office/word/2010/wordprocessingCanvas" xmlns:cx="http://schemas.microsoft.com/office/drawing/2014/chartex" xmlns:cx1="http://schemas.microsoft.com/office/drawing/2015/9/8/chartex" xmlns:cx2="http://schemas.microsoft.com/office/drawing/2015/10/21/chartex" xmlns:cx3="http://schemas.microsoft.com/office/drawing/2016/5/9/chartex" xmlns:cx4="http://schemas.microsoft.com/office/drawing/2016/5/10/chartex" xmlns:cx5="http://schemas.microsoft.com/office/drawing/2016/5/11/chartex" xmlns:cx6="http://schemas.microsoft.com/office/drawing/2016/5/12/chartex" xmlns:cx7="http://schemas.microsoft.com/office/drawing/2016/5/13/chartex" xmlns:cx8="http://schemas.microsoft.com/office/drawing/2016/5/14/chartex" xmlns:mc="http://schemas.openxmlformats.org/markup-compatibility/2006" xmlns:aink="http://schemas.microsoft.com/office/drawing/2016/ink" xmlns:am3d="http://schemas.microsoft.com/office/drawing/2017/model3d" xmlns:o="urn:schemas-microsoft-com:office:office" xmlns:r="http://schemas.openxmlformats.org/officeDocument/2006/relationships" xmlns:m="http://schemas.openxmlformats.org/officeDocument/2006/math" xmlns:v="urn:schemas-microsoft-com:vml" xmlns:wp14="http://schemas.microsoft.com/office/word/2010/wordprocessingDrawing" xmlns:wp="http://schemas.openxmlformats.org/drawingml/2006/wordprocessingDrawing" xmlns:w10="urn:schemas-microsoft-com:office:word" xmlns:w="http://schemas.openxmlformats.org/wordprocessingml/2006/main" xmlns:w14="http://schemas.microsoft.com/office/word/2010/wordml" xmlns:w15="http://schemas.microsoft.com/office/word/2012/wordml" xmlns:w16cid="http://schemas.microsoft.com/office/word/2016/wordml/cid" xmlns:w16se="http://schemas.microsoft.com/office/word/2015/wordml/symex" xmlns:wpg="http://schemas.microsoft.com/office/word/2010/wordprocessingGroup" xmlns:wpi="http://schemas.microsoft.com/office/word/2010/wordprocessingInk" xmlns:wne="http://schemas.microsoft.com/office/word/2006/wordml" xmlns:wps="http://schemas.microsoft.com/office/word/2010/wordprocessingShape" mc:Ignorable="w14 w15 w16se w16cid wp14">
-  <w15:person w15:author="mprasad4">
-    <w15:presenceInfo w15:providerId="None" w15:userId="mprasad4"/>
-  </w15:person>
-</w15:people>
 </file>
 
 <file path=word/styles.xml><?xml version="1.0" encoding="utf-8"?>
@@ -6303,6 +4813,23 @@
       <w:shd w:val="clear" w:color="auto" w:fill="E1DFDD"/>
     </w:rPr>
   </w:style>
+  <w:style w:type="paragraph" w:styleId="NormalWeb">
+    <w:name w:val="Normal (Web)"/>
+    <w:basedOn w:val="Normal"/>
+    <w:uiPriority w:val="99"/>
+    <w:semiHidden/>
+    <w:unhideWhenUsed/>
+    <w:rsid w:val="003505E3"/>
+    <w:pPr>
+      <w:spacing w:before="100" w:beforeAutospacing="1" w:after="100" w:afterAutospacing="1" w:line="240" w:lineRule="auto"/>
+    </w:pPr>
+    <w:rPr>
+      <w:rFonts w:ascii="Times New Roman" w:eastAsia="Times New Roman" w:hAnsi="Times New Roman" w:cs="Times New Roman"/>
+      <w:sz w:val="24"/>
+      <w:szCs w:val="24"/>
+      <w:lang w:eastAsia="en-US"/>
+    </w:rPr>
+  </w:style>
 </w:styles>
 </file>
 
@@ -6621,7 +5148,7 @@
 </file>
 
 <file path=customXml/itemProps1.xml><?xml version="1.0" encoding="utf-8"?>
-<ds:datastoreItem xmlns:ds="http://schemas.openxmlformats.org/officeDocument/2006/customXml" ds:itemID="{0D1DD7B1-B6E0-4E5E-88BB-D3ED44EAFF50}">
+<ds:datastoreItem xmlns:ds="http://schemas.openxmlformats.org/officeDocument/2006/customXml" ds:itemID="{A7FE0CFD-8674-4E55-8088-57B98CA41034}">
   <ds:schemaRefs>
     <ds:schemaRef ds:uri="http://schemas.openxmlformats.org/officeDocument/2006/bibliography"/>
   </ds:schemaRefs>

</xml_diff>